<commit_message>
metodo de la ingenieria
</commit_message>
<xml_diff>
--- a/docs/engineering method.docx
+++ b/docs/engineering method.docx
@@ -230,21 +230,7 @@
         <w:rPr>
           <w:lang w:val="en-CA"/>
         </w:rPr>
-        <w:t xml:space="preserve">The “El </w:t>
-      </w:r>
-      <w:proofErr w:type="spellStart"/>
-      <w:r>
-        <w:rPr>
-          <w:lang w:val="en-CA"/>
-        </w:rPr>
-        <w:t>indomable</w:t>
-      </w:r>
-      <w:proofErr w:type="spellEnd"/>
-      <w:r>
-        <w:rPr>
-          <w:lang w:val="en-CA"/>
-        </w:rPr>
-        <w:t xml:space="preserve"> spirit” need to incorporate a system where the flow of the entire racecourse operation can be managed.</w:t>
+        <w:t>The “El indomable spirit” need to incorporate a system where the flow of the entire racecourse operation can be managed.</w:t>
       </w:r>
     </w:p>
     <w:p>
@@ -336,21 +322,7 @@
         <w:rPr>
           <w:lang w:val="en-CA"/>
         </w:rPr>
-        <w:t xml:space="preserve">A race is a speed competition, in which competitors have to complete a certain path or distance using the shortest possible </w:t>
-      </w:r>
-      <w:proofErr w:type="gramStart"/>
-      <w:r>
-        <w:rPr>
-          <w:lang w:val="en-CA"/>
-        </w:rPr>
-        <w:t>time, or</w:t>
-      </w:r>
-      <w:proofErr w:type="gramEnd"/>
-      <w:r>
-        <w:rPr>
-          <w:lang w:val="en-CA"/>
-        </w:rPr>
-        <w:t xml:space="preserve"> travel as long as possible in a certain fixed time.</w:t>
+        <w:t>A race is a speed competition, in which competitors have to complete a certain path or distance using the shortest possible time, or travel as long as possible in a certain fixed time.</w:t>
       </w:r>
     </w:p>
     <w:p>
@@ -379,6 +351,70 @@
           <w:lang w:val="en-CA"/>
         </w:rPr>
         <w:t>Alternative 1.</w:t>
+      </w:r>
+    </w:p>
+    <w:p>
+      <w:pPr>
+        <w:rPr>
+          <w:lang w:val="en-CA"/>
+        </w:rPr>
+      </w:pPr>
+      <w:r>
+        <w:rPr>
+          <w:lang w:val="en-CA"/>
+        </w:rPr>
+        <w:t xml:space="preserve">Use structures </w:t>
+      </w:r>
+      <w:r>
+        <w:rPr>
+          <w:lang w:val="en-CA"/>
+        </w:rPr>
+        <w:t>like</w:t>
+      </w:r>
+      <w:r>
+        <w:rPr>
+          <w:lang w:val="en-CA"/>
+        </w:rPr>
+        <w:t xml:space="preserve"> queues together with the hash table to be able to handle the process flow of the racecourse</w:t>
+      </w:r>
+      <w:r>
+        <w:rPr>
+          <w:lang w:val="en-CA"/>
+        </w:rPr>
+        <w:t>.</w:t>
+      </w:r>
+    </w:p>
+    <w:p>
+      <w:pPr>
+        <w:pStyle w:val="Subttulo"/>
+        <w:rPr>
+          <w:lang w:val="en-CA"/>
+        </w:rPr>
+      </w:pPr>
+      <w:r>
+        <w:rPr>
+          <w:lang w:val="en-CA"/>
+        </w:rPr>
+        <w:t>Alternative 2.</w:t>
+      </w:r>
+    </w:p>
+    <w:p>
+      <w:pPr>
+        <w:rPr>
+          <w:lang w:val="en-CA"/>
+        </w:rPr>
+      </w:pPr>
+      <w:r>
+        <w:rPr>
+          <w:lang w:val="en-CA"/>
+        </w:rPr>
+        <w:t>Create our own structures in order to do everything we need in an efficient way</w:t>
+      </w:r>
+      <w:r>
+        <w:rPr>
+          <w:lang w:val="en-CA"/>
+        </w:rPr>
+        <w:t>.</w:t>
       </w:r>
       <w:bookmarkStart w:id="0" w:name="_GoBack"/>
       <w:bookmarkEnd w:id="0"/>

</xml_diff>